<commit_message>
fix mistakes in documentation
</commit_message>
<xml_diff>
--- a/AchievementDocumentation.docx
+++ b/AchievementDocumentation.docx
@@ -392,7 +392,31 @@
                   <w14:round/>
                 </w14:textOutline>
               </w:rPr>
-              <w:t>Options Designer</w:t>
+              <w:t>Acheivement</w:t>
+            </w:r>
+            <w:bookmarkStart w:id="0" w:name="_GoBack"/>
+            <w:bookmarkEnd w:id="0"/>
+            <w:r>
+              <w:rPr>
+                <w:rStyle w:val="Hipercze"/>
+                <w:rFonts w:ascii="Times New Roman" w:hAnsi="Times New Roman"/>
+                <w:b/>
+                <w:i/>
+                <w:noProof/>
+                <w:color w:val="000000" w:themeColor="text1"/>
+                <w:lang w:val="en-US"/>
+                <w14:shadow w14:blurRad="38100" w14:dist="25400" w14:dir="5400000" w14:sx="100000" w14:sy="100000" w14:kx="0" w14:ky="0" w14:algn="ctr">
+                  <w14:srgbClr w14:val="6E747A">
+                    <w14:alpha w14:val="57000"/>
+                  </w14:srgbClr>
+                </w14:shadow>
+                <w14:textOutline w14:w="0" w14:cap="flat" w14:cmpd="sng" w14:algn="ctr">
+                  <w14:noFill/>
+                  <w14:prstDash w14:val="solid"/>
+                  <w14:round/>
+                </w14:textOutline>
+              </w:rPr>
+              <w:t xml:space="preserve"> Designer</w:t>
             </w:r>
             <w:r>
               <w:rPr>
@@ -603,7 +627,73 @@
                   <w14:round/>
                 </w14:textOutline>
               </w:rPr>
-              <w:t>SaveLoad Creator</w:t>
+              <w:t>Achievement</w:t>
+            </w:r>
+            <w:r>
+              <w:rPr>
+                <w:rStyle w:val="Hipercze"/>
+                <w:rFonts w:ascii="Times New Roman" w:hAnsi="Times New Roman"/>
+                <w:b/>
+                <w:i/>
+                <w:noProof/>
+                <w:color w:val="000000" w:themeColor="text1"/>
+                <w:lang w:val="en-US"/>
+                <w14:shadow w14:blurRad="38100" w14:dist="25400" w14:dir="5400000" w14:sx="100000" w14:sy="100000" w14:kx="0" w14:ky="0" w14:algn="ctr">
+                  <w14:srgbClr w14:val="6E747A">
+                    <w14:alpha w14:val="57000"/>
+                  </w14:srgbClr>
+                </w14:shadow>
+                <w14:textOutline w14:w="0" w14:cap="flat" w14:cmpd="sng" w14:algn="ctr">
+                  <w14:noFill/>
+                  <w14:prstDash w14:val="solid"/>
+                  <w14:round/>
+                </w14:textOutline>
+              </w:rPr>
+              <w:t xml:space="preserve"> Cre</w:t>
+            </w:r>
+            <w:r>
+              <w:rPr>
+                <w:rStyle w:val="Hipercze"/>
+                <w:rFonts w:ascii="Times New Roman" w:hAnsi="Times New Roman"/>
+                <w:b/>
+                <w:i/>
+                <w:noProof/>
+                <w:color w:val="000000" w:themeColor="text1"/>
+                <w:lang w:val="en-US"/>
+                <w14:shadow w14:blurRad="38100" w14:dist="25400" w14:dir="5400000" w14:sx="100000" w14:sy="100000" w14:kx="0" w14:ky="0" w14:algn="ctr">
+                  <w14:srgbClr w14:val="6E747A">
+                    <w14:alpha w14:val="57000"/>
+                  </w14:srgbClr>
+                </w14:shadow>
+                <w14:textOutline w14:w="0" w14:cap="flat" w14:cmpd="sng" w14:algn="ctr">
+                  <w14:noFill/>
+                  <w14:prstDash w14:val="solid"/>
+                  <w14:round/>
+                </w14:textOutline>
+              </w:rPr>
+              <w:t>a</w:t>
+            </w:r>
+            <w:r>
+              <w:rPr>
+                <w:rStyle w:val="Hipercze"/>
+                <w:rFonts w:ascii="Times New Roman" w:hAnsi="Times New Roman"/>
+                <w:b/>
+                <w:i/>
+                <w:noProof/>
+                <w:color w:val="000000" w:themeColor="text1"/>
+                <w:lang w:val="en-US"/>
+                <w14:shadow w14:blurRad="38100" w14:dist="25400" w14:dir="5400000" w14:sx="100000" w14:sy="100000" w14:kx="0" w14:ky="0" w14:algn="ctr">
+                  <w14:srgbClr w14:val="6E747A">
+                    <w14:alpha w14:val="57000"/>
+                  </w14:srgbClr>
+                </w14:shadow>
+                <w14:textOutline w14:w="0" w14:cap="flat" w14:cmpd="sng" w14:algn="ctr">
+                  <w14:noFill/>
+                  <w14:prstDash w14:val="solid"/>
+                  <w14:round/>
+                </w14:textOutline>
+              </w:rPr>
+              <w:t>tor</w:t>
             </w:r>
             <w:r>
               <w:rPr>
@@ -1279,7 +1369,7 @@
           </w14:props3d>
         </w:rPr>
       </w:pPr>
-      <w:bookmarkStart w:id="0" w:name="_Toc505108386"/>
+      <w:bookmarkStart w:id="1" w:name="_Toc505108386"/>
       <w:r>
         <w:rPr>
           <w:rFonts w:ascii="Times New Roman" w:hAnsi="Times New Roman" w:cs="Times New Roman"/>
@@ -1329,7 +1419,7 @@
         <w:lastRenderedPageBreak/>
         <w:t>Introduction</w:t>
       </w:r>
-      <w:bookmarkEnd w:id="0"/>
+      <w:bookmarkEnd w:id="1"/>
     </w:p>
     <w:p>
       <w:pPr>
@@ -1394,8 +1484,6 @@
         </w:rPr>
         <w:t>TP.</w:t>
       </w:r>
-      <w:bookmarkStart w:id="1" w:name="_GoBack"/>
-      <w:bookmarkEnd w:id="1"/>
       <w:r>
         <w:rPr>
           <w:rFonts w:ascii="Times New Roman" w:hAnsi="Times New Roman" w:cs="Times New Roman"/>
@@ -1830,7 +1918,7 @@
             </w14:gradFill>
           </w14:textFill>
         </w:rPr>
-        <w:t>Options</w:t>
+        <w:t>Achievement</w:t>
       </w:r>
       <w:r>
         <w:rPr>
@@ -7480,7 +7568,7 @@
 </file>
 
 <file path=customXml/itemProps1.xml><?xml version="1.0" encoding="utf-8"?>
-<ds:datastoreItem xmlns:ds="http://schemas.openxmlformats.org/officeDocument/2006/customXml" ds:itemID="{9AC9B635-BF81-4973-9F1E-0491D70C9812}">
+<ds:datastoreItem xmlns:ds="http://schemas.openxmlformats.org/officeDocument/2006/customXml" ds:itemID="{932D2C3C-F8D1-45B7-9C2B-3F816B2761D0}">
   <ds:schemaRefs>
     <ds:schemaRef ds:uri="http://schemas.openxmlformats.org/officeDocument/2006/bibliography"/>
   </ds:schemaRefs>

</xml_diff>